<commit_message>
add Q3 tp 6 +code
besoin de valeur de F(i) q4bonus
</commit_message>
<xml_diff>
--- a/Tp phy/TP6/Compte rendu TP6 KEVIN VALENTIN PIERRE.docx
+++ b/Tp phy/TP6/Compte rendu TP6 KEVIN VALENTIN PIERRE.docx
@@ -389,16 +389,7 @@
       </w:pPr>
       <w:r>
         <w:lastRenderedPageBreak/>
-        <w:t>Q2) Nous</w:t>
-      </w:r>
-      <w:r>
-        <w:t xml:space="preserve"> avons ensuite pris certaines valeurs de courants afin de faire varier le champ magnétique produit par les bobines. Cela nous a permis de relever des valeurs de force captée en fonction du champ capté par le teslamètre. On a ainsi </w:t>
-      </w:r>
-      <w:r>
-        <w:t>obtenu</w:t>
-      </w:r>
-      <w:r>
-        <w:t xml:space="preserve"> les valeurs suivantes.</w:t>
+        <w:t>Q2) Nous avons ensuite pris certaines valeurs de courants afin de faire varier le champ magnétique produit par les bobines. Cela nous a permis de relever des valeurs de force captée en fonction du champ capté par le teslamètre. On a ainsi obtenu les valeurs suivantes.</w:t>
       </w:r>
     </w:p>
     <w:tbl>
@@ -1928,7 +1919,7 @@
           <w:noProof/>
         </w:rPr>
         <w:drawing>
-          <wp:anchor distT="0" distB="0" distL="114300" distR="114300" simplePos="0" relativeHeight="251663360" behindDoc="0" locked="0" layoutInCell="1" allowOverlap="1" wp14:anchorId="4EBEC27C" wp14:editId="436789B8">
+          <wp:anchor distT="0" distB="0" distL="114300" distR="114300" simplePos="0" relativeHeight="251663360" behindDoc="0" locked="0" layoutInCell="1" allowOverlap="1" wp14:anchorId="4EBEC27C" wp14:editId="523B4CE5">
             <wp:simplePos x="0" y="0"/>
             <wp:positionH relativeFrom="margin">
               <wp:posOffset>-233045</wp:posOffset>
@@ -2148,6 +2139,9 @@
         </w:rPr>
       </w:pPr>
       <w:r>
+        <w:rPr>
+          <w:noProof/>
+        </w:rPr>
         <w:drawing>
           <wp:anchor distT="0" distB="0" distL="114300" distR="114300" simplePos="0" relativeHeight="251664384" behindDoc="1" locked="0" layoutInCell="1" allowOverlap="1" wp14:anchorId="443DE82D" wp14:editId="53C32CAE">
             <wp:simplePos x="0" y="0"/>
@@ -2238,13 +2232,7 @@
         <w:rPr>
           <w:rFonts w:eastAsiaTheme="minorEastAsia"/>
         </w:rPr>
-        <w:t>±</w:t>
-      </w:r>
-      <w:r>
-        <w:rPr>
-          <w:rFonts w:eastAsiaTheme="minorEastAsia"/>
-        </w:rPr>
-        <w:t xml:space="preserve"> 2 cm</w:t>
+        <w:t>± 2 cm</w:t>
       </w:r>
     </w:p>
     <w:p>
@@ -2462,37 +2450,7 @@
           <w:rPr>
             <w:rFonts w:ascii="Cambria Math" w:hAnsi="Cambria Math"/>
           </w:rPr>
-          <m:t>||</m:t>
-        </m:r>
-        <m:r>
-          <w:rPr>
-            <w:rFonts w:ascii="Cambria Math" w:hAnsi="Cambria Math"/>
-          </w:rPr>
-          <m:t>=</m:t>
-        </m:r>
-        <m:r>
-          <w:rPr>
-            <w:rFonts w:ascii="Cambria Math" w:hAnsi="Cambria Math"/>
-          </w:rPr>
-          <m:t>96*</m:t>
-        </m:r>
-        <m:r>
-          <w:rPr>
-            <w:rFonts w:ascii="Cambria Math" w:hAnsi="Cambria Math"/>
-          </w:rPr>
-          <m:t>I</m:t>
-        </m:r>
-        <m:r>
-          <w:rPr>
-            <w:rFonts w:ascii="Cambria Math" w:hAnsi="Cambria Math"/>
-          </w:rPr>
-          <m:t>*2*</m:t>
-        </m:r>
-        <m:r>
-          <w:rPr>
-            <w:rFonts w:ascii="Cambria Math" w:hAnsi="Cambria Math"/>
-          </w:rPr>
-          <m:t>BL</m:t>
+          <m:t>||=96*I*2*BL</m:t>
         </m:r>
       </m:oMath>
       <w:r>
@@ -2619,7 +2577,22 @@
         <w:rPr>
           <w:rFonts w:eastAsiaTheme="minorEastAsia"/>
         </w:rPr>
-        <w:t>Q3.EXPLIQUER IMAGE</w:t>
+        <w:t>Q3.</w:t>
+      </w:r>
+    </w:p>
+    <w:p>
+      <w:pPr>
+        <w:rPr>
+          <w:rFonts w:eastAsiaTheme="minorEastAsia"/>
+          <w:u w:val="single"/>
+        </w:rPr>
+      </w:pPr>
+      <w:r>
+        <w:rPr>
+          <w:rFonts w:eastAsiaTheme="minorEastAsia"/>
+          <w:u w:val="single"/>
+        </w:rPr>
+        <w:t>Image 1 :</w:t>
       </w:r>
     </w:p>
     <w:p>
@@ -2689,12 +2662,548 @@
           <w:rFonts w:eastAsiaTheme="minorEastAsia"/>
         </w:rPr>
       </w:pPr>
+    </w:p>
+    <w:p>
+      <w:pPr>
+        <w:rPr>
+          <w:rFonts w:eastAsiaTheme="minorEastAsia"/>
+        </w:rPr>
+      </w:pPr>
+    </w:p>
+    <w:p>
+      <w:pPr>
+        <w:rPr>
+          <w:rFonts w:eastAsiaTheme="minorEastAsia"/>
+        </w:rPr>
+      </w:pPr>
+    </w:p>
+    <w:p>
+      <w:pPr>
+        <w:rPr>
+          <w:rFonts w:eastAsiaTheme="minorEastAsia"/>
+        </w:rPr>
+      </w:pPr>
+    </w:p>
+    <w:p>
+      <w:pPr>
+        <w:rPr>
+          <w:rFonts w:eastAsiaTheme="minorEastAsia"/>
+          <w:u w:val="single"/>
+        </w:rPr>
+      </w:pPr>
+      <w:r>
+        <w:rPr>
+          <w:rFonts w:eastAsiaTheme="minorEastAsia"/>
+          <w:u w:val="single"/>
+        </w:rPr>
+        <w:lastRenderedPageBreak/>
+        <w:t>Image 2 :</w:t>
+      </w:r>
+    </w:p>
+    <w:p>
+      <w:pPr>
+        <w:rPr>
+          <w:rFonts w:eastAsiaTheme="minorEastAsia"/>
+        </w:rPr>
+      </w:pPr>
       <w:r>
         <w:rPr>
           <w:rFonts w:eastAsiaTheme="minorEastAsia"/>
           <w:noProof/>
         </w:rPr>
-        <w:lastRenderedPageBreak/>
+        <mc:AlternateContent>
+          <mc:Choice Requires="wps">
+            <w:drawing>
+              <wp:anchor distT="45720" distB="45720" distL="114300" distR="114300" simplePos="0" relativeHeight="251671552" behindDoc="0" locked="0" layoutInCell="1" allowOverlap="1" wp14:anchorId="6650086B" wp14:editId="6D08CCE4">
+                <wp:simplePos x="0" y="0"/>
+                <wp:positionH relativeFrom="column">
+                  <wp:posOffset>3219450</wp:posOffset>
+                </wp:positionH>
+                <wp:positionV relativeFrom="paragraph">
+                  <wp:posOffset>2346008</wp:posOffset>
+                </wp:positionV>
+                <wp:extent cx="360680" cy="335280"/>
+                <wp:effectExtent l="0" t="0" r="20320" b="26670"/>
+                <wp:wrapNone/>
+                <wp:docPr id="793277600" name="Zone de texte 2"/>
+                <wp:cNvGraphicFramePr>
+                  <a:graphicFrameLocks xmlns:a="http://schemas.openxmlformats.org/drawingml/2006/main"/>
+                </wp:cNvGraphicFramePr>
+                <a:graphic xmlns:a="http://schemas.openxmlformats.org/drawingml/2006/main">
+                  <a:graphicData uri="http://schemas.microsoft.com/office/word/2010/wordprocessingShape">
+                    <wps:wsp>
+                      <wps:cNvSpPr txBox="1">
+                        <a:spLocks noChangeArrowheads="1"/>
+                      </wps:cNvSpPr>
+                      <wps:spPr bwMode="auto">
+                        <a:xfrm>
+                          <a:off x="0" y="0"/>
+                          <a:ext cx="360680" cy="335280"/>
+                        </a:xfrm>
+                        <a:prstGeom prst="rect">
+                          <a:avLst/>
+                        </a:prstGeom>
+                        <a:noFill/>
+                        <a:ln w="9525">
+                          <a:solidFill>
+                            <a:srgbClr val="000000"/>
+                          </a:solidFill>
+                          <a:miter lim="800000"/>
+                          <a:headEnd/>
+                          <a:tailEnd/>
+                        </a:ln>
+                      </wps:spPr>
+                      <wps:txbx>
+                        <w:txbxContent>
+                          <w:p>
+                            <m:oMathPara>
+                              <m:oMath>
+                                <m:acc>
+                                  <m:accPr>
+                                    <m:chr m:val="⃗"/>
+                                    <m:ctrlPr>
+                                      <w:rPr>
+                                        <w:rFonts w:ascii="Cambria Math" w:hAnsi="Cambria Math"/>
+                                        <w:i/>
+                                      </w:rPr>
+                                    </m:ctrlPr>
+                                  </m:accPr>
+                                  <m:e>
+                                    <m:r>
+                                      <w:rPr>
+                                        <w:rFonts w:ascii="Cambria Math" w:hAnsi="Cambria Math"/>
+                                      </w:rPr>
+                                      <m:t>U</m:t>
+                                    </m:r>
+                                    <m:r>
+                                      <w:rPr>
+                                        <w:rFonts w:ascii="Cambria Math" w:hAnsi="Cambria Math"/>
+                                      </w:rPr>
+                                      <m:t>y</m:t>
+                                    </m:r>
+                                  </m:e>
+                                </m:acc>
+                              </m:oMath>
+                            </m:oMathPara>
+                          </w:p>
+                        </w:txbxContent>
+                      </wps:txbx>
+                      <wps:bodyPr rot="0" vert="horz" wrap="square" lIns="91440" tIns="45720" rIns="91440" bIns="45720" anchor="t" anchorCtr="0">
+                        <a:noAutofit/>
+                      </wps:bodyPr>
+                    </wps:wsp>
+                  </a:graphicData>
+                </a:graphic>
+                <wp14:sizeRelH relativeFrom="margin">
+                  <wp14:pctWidth>0</wp14:pctWidth>
+                </wp14:sizeRelH>
+                <wp14:sizeRelV relativeFrom="margin">
+                  <wp14:pctHeight>0</wp14:pctHeight>
+                </wp14:sizeRelV>
+              </wp:anchor>
+            </w:drawing>
+          </mc:Choice>
+          <mc:Fallback>
+            <w:pict>
+              <v:shapetype w14:anchorId="6650086B" id="_x0000_t202" coordsize="21600,21600" o:spt="202" path="m,l,21600r21600,l21600,xe">
+                <v:stroke joinstyle="miter"/>
+                <v:path gradientshapeok="t" o:connecttype="rect"/>
+              </v:shapetype>
+              <v:shape id="_x0000_s1027" type="#_x0000_t202" style="position:absolute;margin-left:253.5pt;margin-top:184.75pt;width:28.4pt;height:26.4pt;z-index:251671552;visibility:visible;mso-wrap-style:square;mso-width-percent:0;mso-height-percent:0;mso-wrap-distance-left:9pt;mso-wrap-distance-top:3.6pt;mso-wrap-distance-right:9pt;mso-wrap-distance-bottom:3.6pt;mso-position-horizontal:absolute;mso-position-horizontal-relative:text;mso-position-vertical:absolute;mso-position-vertical-relative:text;mso-width-percent:0;mso-height-percent:0;mso-width-relative:margin;mso-height-relative:margin;v-text-anchor:top" o:gfxdata="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" filled="f">
+                <v:textbox>
+                  <w:txbxContent>
+                    <w:p>
+                      <m:oMathPara>
+                        <m:oMath>
+                          <m:acc>
+                            <m:accPr>
+                              <m:chr m:val="⃗"/>
+                              <m:ctrlPr>
+                                <w:rPr>
+                                  <w:rFonts w:ascii="Cambria Math" w:hAnsi="Cambria Math"/>
+                                  <w:i/>
+                                </w:rPr>
+                              </m:ctrlPr>
+                            </m:accPr>
+                            <m:e>
+                              <m:r>
+                                <w:rPr>
+                                  <w:rFonts w:ascii="Cambria Math" w:hAnsi="Cambria Math"/>
+                                </w:rPr>
+                                <m:t>U</m:t>
+                              </m:r>
+                              <m:r>
+                                <w:rPr>
+                                  <w:rFonts w:ascii="Cambria Math" w:hAnsi="Cambria Math"/>
+                                </w:rPr>
+                                <m:t>y</m:t>
+                              </m:r>
+                            </m:e>
+                          </m:acc>
+                        </m:oMath>
+                      </m:oMathPara>
+                    </w:p>
+                  </w:txbxContent>
+                </v:textbox>
+              </v:shape>
+            </w:pict>
+          </mc:Fallback>
+        </mc:AlternateContent>
+      </w:r>
+      <w:r>
+        <w:rPr>
+          <w:rFonts w:eastAsiaTheme="minorEastAsia"/>
+          <w:noProof/>
+          <w:color w:val="FF0000"/>
+        </w:rPr>
+        <mc:AlternateContent>
+          <mc:Choice Requires="wps">
+            <w:drawing>
+              <wp:anchor distT="0" distB="0" distL="114300" distR="114300" simplePos="0" relativeHeight="251666432" behindDoc="0" locked="0" layoutInCell="1" allowOverlap="1" wp14:anchorId="3BBC2A49" wp14:editId="759FAA96">
+                <wp:simplePos x="0" y="0"/>
+                <wp:positionH relativeFrom="column">
+                  <wp:posOffset>3286125</wp:posOffset>
+                </wp:positionH>
+                <wp:positionV relativeFrom="paragraph">
+                  <wp:posOffset>2971800</wp:posOffset>
+                </wp:positionV>
+                <wp:extent cx="731520" cy="238760"/>
+                <wp:effectExtent l="0" t="38100" r="49530" b="27940"/>
+                <wp:wrapNone/>
+                <wp:docPr id="489087421" name="Connecteur droit avec flèche 11"/>
+                <wp:cNvGraphicFramePr/>
+                <a:graphic xmlns:a="http://schemas.openxmlformats.org/drawingml/2006/main">
+                  <a:graphicData uri="http://schemas.microsoft.com/office/word/2010/wordprocessingShape">
+                    <wps:wsp>
+                      <wps:cNvCnPr/>
+                      <wps:spPr>
+                        <a:xfrm flipV="1">
+                          <a:off x="0" y="0"/>
+                          <a:ext cx="731520" cy="238760"/>
+                        </a:xfrm>
+                        <a:prstGeom prst="straightConnector1">
+                          <a:avLst/>
+                        </a:prstGeom>
+                        <a:ln w="19050">
+                          <a:tailEnd type="triangle"/>
+                        </a:ln>
+                      </wps:spPr>
+                      <wps:style>
+                        <a:lnRef idx="1">
+                          <a:schemeClr val="accent1"/>
+                        </a:lnRef>
+                        <a:fillRef idx="0">
+                          <a:schemeClr val="accent1"/>
+                        </a:fillRef>
+                        <a:effectRef idx="0">
+                          <a:schemeClr val="accent1"/>
+                        </a:effectRef>
+                        <a:fontRef idx="minor">
+                          <a:schemeClr val="tx1"/>
+                        </a:fontRef>
+                      </wps:style>
+                      <wps:bodyPr/>
+                    </wps:wsp>
+                  </a:graphicData>
+                </a:graphic>
+                <wp14:sizeRelH relativeFrom="margin">
+                  <wp14:pctWidth>0</wp14:pctWidth>
+                </wp14:sizeRelH>
+                <wp14:sizeRelV relativeFrom="margin">
+                  <wp14:pctHeight>0</wp14:pctHeight>
+                </wp14:sizeRelV>
+              </wp:anchor>
+            </w:drawing>
+          </mc:Choice>
+          <mc:Fallback>
+            <w:pict>
+              <v:shapetype w14:anchorId="6766B6E8" id="_x0000_t32" coordsize="21600,21600" o:spt="32" o:oned="t" path="m,l21600,21600e" filled="f">
+                <v:path arrowok="t" fillok="f" o:connecttype="none"/>
+                <o:lock v:ext="edit" shapetype="t"/>
+              </v:shapetype>
+              <v:shape id="Connecteur droit avec flèche 11" o:spid="_x0000_s1026" type="#_x0000_t32" style="position:absolute;margin-left:258.75pt;margin-top:234pt;width:57.6pt;height:18.8pt;flip:y;z-index:251666432;visibility:visible;mso-wrap-style:square;mso-width-percent:0;mso-height-percent:0;mso-wrap-distance-left:9pt;mso-wrap-distance-top:0;mso-wrap-distance-right:9pt;mso-wrap-distance-bottom:0;mso-position-horizontal:absolute;mso-position-horizontal-relative:text;mso-position-vertical:absolute;mso-position-vertical-relative:text;mso-width-percent:0;mso-height-percent:0;mso-width-relative:margin;mso-height-relative:margin" o:gfxdata="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" strokecolor="#156082 [3204]" strokeweight="1.5pt">
+                <v:stroke endarrow="block" joinstyle="miter"/>
+              </v:shape>
+            </w:pict>
+          </mc:Fallback>
+        </mc:AlternateContent>
+      </w:r>
+      <w:r>
+        <w:rPr>
+          <w:rFonts w:eastAsiaTheme="minorEastAsia"/>
+          <w:noProof/>
+        </w:rPr>
+        <mc:AlternateContent>
+          <mc:Choice Requires="wps">
+            <w:drawing>
+              <wp:anchor distT="45720" distB="45720" distL="114300" distR="114300" simplePos="0" relativeHeight="251669504" behindDoc="0" locked="0" layoutInCell="1" allowOverlap="1" wp14:anchorId="3679160A" wp14:editId="25E0EAF9">
+                <wp:simplePos x="0" y="0"/>
+                <wp:positionH relativeFrom="column">
+                  <wp:posOffset>4032885</wp:posOffset>
+                </wp:positionH>
+                <wp:positionV relativeFrom="paragraph">
+                  <wp:posOffset>3091180</wp:posOffset>
+                </wp:positionV>
+                <wp:extent cx="360680" cy="335280"/>
+                <wp:effectExtent l="0" t="0" r="20320" b="26670"/>
+                <wp:wrapNone/>
+                <wp:docPr id="2137050217" name="Zone de texte 2"/>
+                <wp:cNvGraphicFramePr>
+                  <a:graphicFrameLocks xmlns:a="http://schemas.openxmlformats.org/drawingml/2006/main"/>
+                </wp:cNvGraphicFramePr>
+                <a:graphic xmlns:a="http://schemas.openxmlformats.org/drawingml/2006/main">
+                  <a:graphicData uri="http://schemas.microsoft.com/office/word/2010/wordprocessingShape">
+                    <wps:wsp>
+                      <wps:cNvSpPr txBox="1">
+                        <a:spLocks noChangeArrowheads="1"/>
+                      </wps:cNvSpPr>
+                      <wps:spPr bwMode="auto">
+                        <a:xfrm>
+                          <a:off x="0" y="0"/>
+                          <a:ext cx="360680" cy="335280"/>
+                        </a:xfrm>
+                        <a:prstGeom prst="rect">
+                          <a:avLst/>
+                        </a:prstGeom>
+                        <a:noFill/>
+                        <a:ln w="9525">
+                          <a:solidFill>
+                            <a:srgbClr val="000000"/>
+                          </a:solidFill>
+                          <a:miter lim="800000"/>
+                          <a:headEnd/>
+                          <a:tailEnd/>
+                        </a:ln>
+                      </wps:spPr>
+                      <wps:txbx>
+                        <w:txbxContent>
+                          <w:p>
+                            <m:oMathPara>
+                              <m:oMath>
+                                <m:acc>
+                                  <m:accPr>
+                                    <m:chr m:val="⃗"/>
+                                    <m:ctrlPr>
+                                      <w:rPr>
+                                        <w:rFonts w:ascii="Cambria Math" w:hAnsi="Cambria Math"/>
+                                        <w:i/>
+                                      </w:rPr>
+                                    </m:ctrlPr>
+                                  </m:accPr>
+                                  <m:e>
+                                    <m:r>
+                                      <w:rPr>
+                                        <w:rFonts w:ascii="Cambria Math" w:hAnsi="Cambria Math"/>
+                                      </w:rPr>
+                                      <m:t>Ux</m:t>
+                                    </m:r>
+                                  </m:e>
+                                </m:acc>
+                              </m:oMath>
+                            </m:oMathPara>
+                          </w:p>
+                        </w:txbxContent>
+                      </wps:txbx>
+                      <wps:bodyPr rot="0" vert="horz" wrap="square" lIns="91440" tIns="45720" rIns="91440" bIns="45720" anchor="t" anchorCtr="0">
+                        <a:noAutofit/>
+                      </wps:bodyPr>
+                    </wps:wsp>
+                  </a:graphicData>
+                </a:graphic>
+                <wp14:sizeRelH relativeFrom="margin">
+                  <wp14:pctWidth>0</wp14:pctWidth>
+                </wp14:sizeRelH>
+                <wp14:sizeRelV relativeFrom="margin">
+                  <wp14:pctHeight>0</wp14:pctHeight>
+                </wp14:sizeRelV>
+              </wp:anchor>
+            </w:drawing>
+          </mc:Choice>
+          <mc:Fallback>
+            <w:pict>
+              <v:shape w14:anchorId="3679160A" id="_x0000_s1028" type="#_x0000_t202" style="position:absolute;margin-left:317.55pt;margin-top:243.4pt;width:28.4pt;height:26.4pt;z-index:251669504;visibility:visible;mso-wrap-style:square;mso-width-percent:0;mso-height-percent:0;mso-wrap-distance-left:9pt;mso-wrap-distance-top:3.6pt;mso-wrap-distance-right:9pt;mso-wrap-distance-bottom:3.6pt;mso-position-horizontal:absolute;mso-position-horizontal-relative:text;mso-position-vertical:absolute;mso-position-vertical-relative:text;mso-width-percent:0;mso-height-percent:0;mso-width-relative:margin;mso-height-relative:margin;v-text-anchor:top" o:gfxdata="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" filled="f">
+                <v:textbox>
+                  <w:txbxContent>
+                    <w:p>
+                      <m:oMathPara>
+                        <m:oMath>
+                          <m:acc>
+                            <m:accPr>
+                              <m:chr m:val="⃗"/>
+                              <m:ctrlPr>
+                                <w:rPr>
+                                  <w:rFonts w:ascii="Cambria Math" w:hAnsi="Cambria Math"/>
+                                  <w:i/>
+                                </w:rPr>
+                              </m:ctrlPr>
+                            </m:accPr>
+                            <m:e>
+                              <m:r>
+                                <w:rPr>
+                                  <w:rFonts w:ascii="Cambria Math" w:hAnsi="Cambria Math"/>
+                                </w:rPr>
+                                <m:t>Ux</m:t>
+                              </m:r>
+                            </m:e>
+                          </m:acc>
+                        </m:oMath>
+                      </m:oMathPara>
+                    </w:p>
+                  </w:txbxContent>
+                </v:textbox>
+              </v:shape>
+            </w:pict>
+          </mc:Fallback>
+        </mc:AlternateContent>
+      </w:r>
+      <w:r>
+        <w:rPr>
+          <w:rFonts w:eastAsiaTheme="minorEastAsia"/>
+          <w:noProof/>
+        </w:rPr>
+        <mc:AlternateContent>
+          <mc:Choice Requires="wps">
+            <w:drawing>
+              <wp:anchor distT="0" distB="0" distL="114300" distR="114300" simplePos="0" relativeHeight="251667456" behindDoc="0" locked="0" layoutInCell="1" allowOverlap="1" wp14:anchorId="0D8C06D5" wp14:editId="5AD6DE35">
+                <wp:simplePos x="0" y="0"/>
+                <wp:positionH relativeFrom="column">
+                  <wp:posOffset>3123565</wp:posOffset>
+                </wp:positionH>
+                <wp:positionV relativeFrom="paragraph">
+                  <wp:posOffset>2476500</wp:posOffset>
+                </wp:positionV>
+                <wp:extent cx="193040" cy="751840"/>
+                <wp:effectExtent l="57150" t="38100" r="35560" b="29210"/>
+                <wp:wrapNone/>
+                <wp:docPr id="1156036898" name="Connecteur droit avec flèche 12"/>
+                <wp:cNvGraphicFramePr/>
+                <a:graphic xmlns:a="http://schemas.openxmlformats.org/drawingml/2006/main">
+                  <a:graphicData uri="http://schemas.microsoft.com/office/word/2010/wordprocessingShape">
+                    <wps:wsp>
+                      <wps:cNvCnPr/>
+                      <wps:spPr>
+                        <a:xfrm flipH="1" flipV="1">
+                          <a:off x="0" y="0"/>
+                          <a:ext cx="193040" cy="751840"/>
+                        </a:xfrm>
+                        <a:prstGeom prst="straightConnector1">
+                          <a:avLst/>
+                        </a:prstGeom>
+                        <a:ln w="19050">
+                          <a:tailEnd type="triangle"/>
+                        </a:ln>
+                      </wps:spPr>
+                      <wps:style>
+                        <a:lnRef idx="1">
+                          <a:schemeClr val="accent1"/>
+                        </a:lnRef>
+                        <a:fillRef idx="0">
+                          <a:schemeClr val="accent1"/>
+                        </a:fillRef>
+                        <a:effectRef idx="0">
+                          <a:schemeClr val="accent1"/>
+                        </a:effectRef>
+                        <a:fontRef idx="minor">
+                          <a:schemeClr val="tx1"/>
+                        </a:fontRef>
+                      </wps:style>
+                      <wps:bodyPr/>
+                    </wps:wsp>
+                  </a:graphicData>
+                </a:graphic>
+              </wp:anchor>
+            </w:drawing>
+          </mc:Choice>
+          <mc:Fallback>
+            <w:pict>
+              <v:shape w14:anchorId="37627112" id="Connecteur droit avec flèche 12" o:spid="_x0000_s1026" type="#_x0000_t32" style="position:absolute;margin-left:245.95pt;margin-top:195pt;width:15.2pt;height:59.2pt;flip:x y;z-index:251667456;visibility:visible;mso-wrap-style:square;mso-wrap-distance-left:9pt;mso-wrap-distance-top:0;mso-wrap-distance-right:9pt;mso-wrap-distance-bottom:0;mso-position-horizontal:absolute;mso-position-horizontal-relative:text;mso-position-vertical:absolute;mso-position-vertical-relative:text" o:gfxdata="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" strokecolor="#156082 [3204]" strokeweight="1.5pt">
+                <v:stroke endarrow="block" joinstyle="miter"/>
+              </v:shape>
+            </w:pict>
+          </mc:Fallback>
+        </mc:AlternateContent>
+      </w:r>
+      <w:r>
+        <w:rPr>
+          <w:rFonts w:eastAsiaTheme="minorEastAsia"/>
+          <w:noProof/>
+        </w:rPr>
+        <mc:AlternateContent>
+          <mc:Choice Requires="wps">
+            <w:drawing>
+              <wp:anchor distT="0" distB="0" distL="114300" distR="114300" simplePos="0" relativeHeight="251665408" behindDoc="0" locked="0" layoutInCell="1" allowOverlap="1" wp14:anchorId="05C90310" wp14:editId="508993F4">
+                <wp:simplePos x="0" y="0"/>
+                <wp:positionH relativeFrom="column">
+                  <wp:posOffset>2376805</wp:posOffset>
+                </wp:positionH>
+                <wp:positionV relativeFrom="paragraph">
+                  <wp:posOffset>1587500</wp:posOffset>
+                </wp:positionV>
+                <wp:extent cx="2438400" cy="50800"/>
+                <wp:effectExtent l="38100" t="19050" r="19050" b="101600"/>
+                <wp:wrapNone/>
+                <wp:docPr id="1429329753" name="Connecteur droit avec flèche 5"/>
+                <wp:cNvGraphicFramePr/>
+                <a:graphic xmlns:a="http://schemas.openxmlformats.org/drawingml/2006/main">
+                  <a:graphicData uri="http://schemas.microsoft.com/office/word/2010/wordprocessingShape">
+                    <wps:wsp>
+                      <wps:cNvCnPr/>
+                      <wps:spPr>
+                        <a:xfrm flipH="1">
+                          <a:off x="0" y="0"/>
+                          <a:ext cx="2438400" cy="50800"/>
+                        </a:xfrm>
+                        <a:prstGeom prst="straightConnector1">
+                          <a:avLst/>
+                        </a:prstGeom>
+                        <a:ln>
+                          <a:solidFill>
+                            <a:srgbClr val="C00000"/>
+                          </a:solidFill>
+                          <a:tailEnd type="triangle"/>
+                        </a:ln>
+                      </wps:spPr>
+                      <wps:style>
+                        <a:lnRef idx="1">
+                          <a:schemeClr val="dk1"/>
+                        </a:lnRef>
+                        <a:fillRef idx="0">
+                          <a:schemeClr val="dk1"/>
+                        </a:fillRef>
+                        <a:effectRef idx="0">
+                          <a:schemeClr val="dk1"/>
+                        </a:effectRef>
+                        <a:fontRef idx="minor">
+                          <a:schemeClr val="tx1"/>
+                        </a:fontRef>
+                      </wps:style>
+                      <wps:bodyPr/>
+                    </wps:wsp>
+                  </a:graphicData>
+                </a:graphic>
+                <wp14:sizeRelH relativeFrom="margin">
+                  <wp14:pctWidth>0</wp14:pctWidth>
+                </wp14:sizeRelH>
+                <wp14:sizeRelV relativeFrom="margin">
+                  <wp14:pctHeight>0</wp14:pctHeight>
+                </wp14:sizeRelV>
+              </wp:anchor>
+            </w:drawing>
+          </mc:Choice>
+          <mc:Fallback>
+            <w:pict>
+              <v:shape w14:anchorId="29C53D14" id="Connecteur droit avec flèche 5" o:spid="_x0000_s1026" type="#_x0000_t32" style="position:absolute;margin-left:187.15pt;margin-top:125pt;width:192pt;height:4pt;flip:x;z-index:251665408;visibility:visible;mso-wrap-style:square;mso-width-percent:0;mso-height-percent:0;mso-wrap-distance-left:9pt;mso-wrap-distance-top:0;mso-wrap-distance-right:9pt;mso-wrap-distance-bottom:0;mso-position-horizontal:absolute;mso-position-horizontal-relative:text;mso-position-vertical:absolute;mso-position-vertical-relative:text;mso-width-percent:0;mso-height-percent:0;mso-width-relative:margin;mso-height-relative:margin" o:gfxdata="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" strokecolor="#c00000" strokeweight=".5pt">
+                <v:stroke endarrow="block" joinstyle="miter"/>
+              </v:shape>
+            </w:pict>
+          </mc:Fallback>
+        </mc:AlternateContent>
+      </w:r>
+      <w:r>
+        <w:rPr>
+          <w:rFonts w:eastAsiaTheme="minorEastAsia"/>
+          <w:noProof/>
+        </w:rPr>
         <w:drawing>
           <wp:inline distT="0" distB="0" distL="0" distR="0" wp14:anchorId="670A403A" wp14:editId="2EEBAA12">
             <wp:extent cx="5760720" cy="4320540"/>
@@ -2744,6 +3253,554 @@
           </wp:inline>
         </w:drawing>
       </w:r>
+    </w:p>
+    <w:p>
+      <w:r>
+        <w:rPr>
+          <w:rFonts w:eastAsiaTheme="minorEastAsia"/>
+        </w:rPr>
+        <w:t xml:space="preserve">Afin déterminer le sens de la force de Laplace, nous avons fixé le champ produit par les bobines (à 176,3 mT </w:t>
+      </w:r>
+      <w:r>
+        <w:t>±</w:t>
+      </w:r>
+      <w:r>
+        <w:t xml:space="preserve"> 0,2mT</w:t>
+      </w:r>
+      <w:r>
+        <w:rPr>
+          <w:rFonts w:eastAsiaTheme="minorEastAsia"/>
+        </w:rPr>
+        <w:t xml:space="preserve">) et le courant parcourant le circuit imprimé à  (1,000 A </w:t>
+      </w:r>
+      <w:r>
+        <w:t>±</w:t>
+      </w:r>
+      <w:r>
+        <w:t xml:space="preserve"> 0,002 A).  Nous mesurons une force de Laplace de 1 ,1N </w:t>
+      </w:r>
+      <w:r>
+        <w:t>±</w:t>
+      </w:r>
+      <w:r>
+        <w:t>0,2 N (cf image 1</w:t>
+      </w:r>
+      <w:r>
+        <w:t xml:space="preserve"> </w:t>
+      </w:r>
+      <w:r>
+        <w:t>).</w:t>
+      </w:r>
+    </w:p>
+    <w:p>
+      <w:r>
+        <w:t>Ensuite</w:t>
+      </w:r>
+      <w:r>
+        <w:t>,</w:t>
+      </w:r>
+      <w:r>
+        <w:t xml:space="preserve"> nous avons </w:t>
+      </w:r>
+      <w:r>
+        <w:t>effectué</w:t>
+      </w:r>
+      <w:r>
+        <w:t xml:space="preserve"> une légère pression sur la plaque métallique</w:t>
+      </w:r>
+      <w:r>
+        <w:t xml:space="preserve"> orthogonale au circuit imprimé(cf image 2 flèche rouge) afin de décaler légèrement le circuit imprimé selon la direction -</w:t>
+      </w:r>
+      <m:oMath>
+        <m:acc>
+          <m:accPr>
+            <m:chr m:val="⃗"/>
+            <m:ctrlPr>
+              <w:rPr>
+                <w:rFonts w:ascii="Cambria Math" w:hAnsi="Cambria Math"/>
+                <w:i/>
+              </w:rPr>
+            </m:ctrlPr>
+          </m:accPr>
+          <m:e>
+            <m:r>
+              <w:rPr>
+                <w:rFonts w:ascii="Cambria Math" w:hAnsi="Cambria Math"/>
+              </w:rPr>
+              <m:t>Uz</m:t>
+            </m:r>
+          </m:e>
+        </m:acc>
+      </m:oMath>
+      <w:r>
+        <w:t xml:space="preserve"> (orienté selon la règle de la main droite cf image 2 flèche bleue)</w:t>
+      </w:r>
+      <w:r>
+        <w:t xml:space="preserve"> et nous mesurons que la force Laplace </w:t>
+      </w:r>
+      <w:r>
+        <w:t>1</w:t>
+      </w:r>
+      <w:r>
+        <w:t>0</w:t>
+      </w:r>
+      <w:r>
+        <w:t>,</w:t>
+      </w:r>
+      <w:r>
+        <w:t>0</w:t>
+      </w:r>
+      <w:r>
+        <w:t>N ±0,2 N</w:t>
+      </w:r>
+    </w:p>
+    <w:p>
+      <w:pPr>
+        <w:rPr>
+          <w:rFonts w:eastAsiaTheme="minorEastAsia"/>
+        </w:rPr>
+      </w:pPr>
+      <w:r>
+        <w:t xml:space="preserve">Pour la direction de la force, nous savons que </w:t>
+      </w:r>
+      <m:oMath>
+        <m:sSub>
+          <m:sSubPr>
+            <m:ctrlPr>
+              <w:rPr>
+                <w:rFonts w:ascii="Cambria Math" w:hAnsi="Cambria Math"/>
+                <w:i/>
+              </w:rPr>
+            </m:ctrlPr>
+          </m:sSubPr>
+          <m:e>
+            <m:acc>
+              <m:accPr>
+                <m:chr m:val="⃗"/>
+                <m:ctrlPr>
+                  <w:rPr>
+                    <w:rFonts w:ascii="Cambria Math" w:hAnsi="Cambria Math"/>
+                    <w:i/>
+                  </w:rPr>
+                </m:ctrlPr>
+              </m:accPr>
+              <m:e>
+                <m:r>
+                  <w:rPr>
+                    <w:rFonts w:ascii="Cambria Math" w:hAnsi="Cambria Math"/>
+                  </w:rPr>
+                  <m:t>dF</m:t>
+                </m:r>
+              </m:e>
+            </m:acc>
+          </m:e>
+          <m:sub>
+            <m:r>
+              <w:rPr>
+                <w:rFonts w:ascii="Cambria Math" w:hAnsi="Cambria Math"/>
+              </w:rPr>
+              <m:t>laplace</m:t>
+            </m:r>
+          </m:sub>
+        </m:sSub>
+        <m:r>
+          <w:rPr>
+            <w:rFonts w:ascii="Cambria Math" w:hAnsi="Cambria Math"/>
+          </w:rPr>
+          <m:t>=I</m:t>
+        </m:r>
+        <m:acc>
+          <m:accPr>
+            <m:chr m:val="⃗"/>
+            <m:ctrlPr>
+              <w:rPr>
+                <w:rFonts w:ascii="Cambria Math" w:hAnsi="Cambria Math"/>
+                <w:i/>
+              </w:rPr>
+            </m:ctrlPr>
+          </m:accPr>
+          <m:e>
+            <m:r>
+              <w:rPr>
+                <w:rFonts w:ascii="Cambria Math" w:hAnsi="Cambria Math"/>
+              </w:rPr>
+              <m:t>d</m:t>
+            </m:r>
+            <m:r>
+              <w:rPr>
+                <w:rFonts w:ascii="Cambria Math" w:hAnsi="Cambria Math"/>
+              </w:rPr>
+              <m:t>l</m:t>
+            </m:r>
+          </m:e>
+        </m:acc>
+        <m:r>
+          <w:rPr>
+            <w:rFonts w:ascii="Cambria Math" w:hAnsi="Cambria Math"/>
+          </w:rPr>
+          <m:t>^</m:t>
+        </m:r>
+        <m:acc>
+          <m:accPr>
+            <m:chr m:val="⃗"/>
+            <m:ctrlPr>
+              <w:rPr>
+                <w:rFonts w:ascii="Cambria Math" w:hAnsi="Cambria Math"/>
+                <w:i/>
+              </w:rPr>
+            </m:ctrlPr>
+          </m:accPr>
+          <m:e>
+            <m:r>
+              <w:rPr>
+                <w:rFonts w:ascii="Cambria Math" w:hAnsi="Cambria Math"/>
+              </w:rPr>
+              <m:t>B</m:t>
+            </m:r>
+          </m:e>
+        </m:acc>
+      </m:oMath>
+      <w:r>
+        <w:rPr>
+          <w:rFonts w:eastAsiaTheme="minorEastAsia"/>
+        </w:rPr>
+        <w:t xml:space="preserve"> or </w:t>
+      </w:r>
+      <m:oMath>
+        <m:acc>
+          <m:accPr>
+            <m:chr m:val="⃗"/>
+            <m:ctrlPr>
+              <w:rPr>
+                <w:rFonts w:ascii="Cambria Math" w:hAnsi="Cambria Math"/>
+                <w:i/>
+              </w:rPr>
+            </m:ctrlPr>
+          </m:accPr>
+          <m:e>
+            <m:r>
+              <w:rPr>
+                <w:rFonts w:ascii="Cambria Math" w:hAnsi="Cambria Math"/>
+              </w:rPr>
+              <m:t>dl</m:t>
+            </m:r>
+          </m:e>
+        </m:acc>
+      </m:oMath>
+      <w:r>
+        <w:rPr>
+          <w:rFonts w:eastAsiaTheme="minorEastAsia"/>
+        </w:rPr>
+        <w:t xml:space="preserve"> est orienté selon </w:t>
+      </w:r>
+      <m:oMath>
+        <m:r>
+          <m:rPr>
+            <m:sty m:val="p"/>
+          </m:rPr>
+          <w:rPr>
+            <w:rFonts w:ascii="Cambria Math" w:hAnsi="Cambria Math"/>
+          </w:rPr>
+          <m:t>±</m:t>
+        </m:r>
+        <m:acc>
+          <m:accPr>
+            <m:chr m:val="⃗"/>
+            <m:ctrlPr>
+              <w:rPr>
+                <w:rFonts w:ascii="Cambria Math" w:hAnsi="Cambria Math"/>
+                <w:i/>
+              </w:rPr>
+            </m:ctrlPr>
+          </m:accPr>
+          <m:e>
+            <m:r>
+              <w:rPr>
+                <w:rFonts w:ascii="Cambria Math" w:hAnsi="Cambria Math"/>
+              </w:rPr>
+              <m:t>U</m:t>
+            </m:r>
+            <m:r>
+              <w:rPr>
+                <w:rFonts w:ascii="Cambria Math" w:hAnsi="Cambria Math"/>
+              </w:rPr>
+              <m:t>y</m:t>
+            </m:r>
+          </m:e>
+        </m:acc>
+      </m:oMath>
+      <w:r>
+        <w:rPr>
+          <w:rFonts w:eastAsiaTheme="minorEastAsia"/>
+        </w:rPr>
+        <w:t xml:space="preserve">,  </w:t>
+      </w:r>
+      <m:oMath>
+        <m:acc>
+          <m:accPr>
+            <m:chr m:val="⃗"/>
+            <m:ctrlPr>
+              <w:rPr>
+                <w:rFonts w:ascii="Cambria Math" w:hAnsi="Cambria Math"/>
+                <w:i/>
+              </w:rPr>
+            </m:ctrlPr>
+          </m:accPr>
+          <m:e>
+            <m:r>
+              <w:rPr>
+                <w:rFonts w:ascii="Cambria Math" w:hAnsi="Cambria Math"/>
+              </w:rPr>
+              <m:t>B</m:t>
+            </m:r>
+          </m:e>
+        </m:acc>
+      </m:oMath>
+      <w:r>
+        <w:rPr>
+          <w:rFonts w:eastAsiaTheme="minorEastAsia"/>
+        </w:rPr>
+        <w:t xml:space="preserve"> est orienté selon </w:t>
+      </w:r>
+      <m:oMath>
+        <m:r>
+          <m:rPr>
+            <m:sty m:val="p"/>
+          </m:rPr>
+          <w:rPr>
+            <w:rFonts w:ascii="Cambria Math" w:hAnsi="Cambria Math"/>
+          </w:rPr>
+          <m:t>±</m:t>
+        </m:r>
+        <m:acc>
+          <m:accPr>
+            <m:chr m:val="⃗"/>
+            <m:ctrlPr>
+              <w:rPr>
+                <w:rFonts w:ascii="Cambria Math" w:hAnsi="Cambria Math"/>
+                <w:i/>
+              </w:rPr>
+            </m:ctrlPr>
+          </m:accPr>
+          <m:e>
+            <m:r>
+              <w:rPr>
+                <w:rFonts w:ascii="Cambria Math" w:hAnsi="Cambria Math"/>
+              </w:rPr>
+              <m:t>U</m:t>
+            </m:r>
+            <m:r>
+              <w:rPr>
+                <w:rFonts w:ascii="Cambria Math" w:hAnsi="Cambria Math"/>
+              </w:rPr>
+              <m:t>x</m:t>
+            </m:r>
+          </m:e>
+        </m:acc>
+      </m:oMath>
+      <w:r>
+        <w:rPr>
+          <w:rFonts w:eastAsiaTheme="minorEastAsia"/>
+        </w:rPr>
+        <w:t xml:space="preserve">. Ainsi </w:t>
+      </w:r>
+      <m:oMath>
+        <m:sSub>
+          <m:sSubPr>
+            <m:ctrlPr>
+              <w:rPr>
+                <w:rFonts w:ascii="Cambria Math" w:hAnsi="Cambria Math"/>
+                <w:i/>
+              </w:rPr>
+            </m:ctrlPr>
+          </m:sSubPr>
+          <m:e>
+            <m:acc>
+              <m:accPr>
+                <m:chr m:val="⃗"/>
+                <m:ctrlPr>
+                  <w:rPr>
+                    <w:rFonts w:ascii="Cambria Math" w:hAnsi="Cambria Math"/>
+                    <w:i/>
+                  </w:rPr>
+                </m:ctrlPr>
+              </m:accPr>
+              <m:e>
+                <m:r>
+                  <w:rPr>
+                    <w:rFonts w:ascii="Cambria Math" w:hAnsi="Cambria Math"/>
+                  </w:rPr>
+                  <m:t>F</m:t>
+                </m:r>
+              </m:e>
+            </m:acc>
+          </m:e>
+          <m:sub>
+            <m:r>
+              <w:rPr>
+                <w:rFonts w:ascii="Cambria Math" w:hAnsi="Cambria Math"/>
+              </w:rPr>
+              <m:t>laplace</m:t>
+            </m:r>
+          </m:sub>
+        </m:sSub>
+      </m:oMath>
+      <w:r>
+        <w:rPr>
+          <w:rFonts w:eastAsiaTheme="minorEastAsia"/>
+        </w:rPr>
+        <w:t xml:space="preserve"> est orienté selon </w:t>
+      </w:r>
+      <m:oMath>
+        <m:r>
+          <m:rPr>
+            <m:sty m:val="p"/>
+          </m:rPr>
+          <w:rPr>
+            <w:rFonts w:ascii="Cambria Math" w:hAnsi="Cambria Math"/>
+          </w:rPr>
+          <m:t>±</m:t>
+        </m:r>
+        <m:acc>
+          <m:accPr>
+            <m:chr m:val="⃗"/>
+            <m:ctrlPr>
+              <w:rPr>
+                <w:rFonts w:ascii="Cambria Math" w:hAnsi="Cambria Math"/>
+                <w:i/>
+              </w:rPr>
+            </m:ctrlPr>
+          </m:accPr>
+          <m:e>
+            <m:r>
+              <w:rPr>
+                <w:rFonts w:ascii="Cambria Math" w:hAnsi="Cambria Math"/>
+              </w:rPr>
+              <m:t>U</m:t>
+            </m:r>
+            <m:r>
+              <w:rPr>
+                <w:rFonts w:ascii="Cambria Math" w:hAnsi="Cambria Math"/>
+              </w:rPr>
+              <m:t>z</m:t>
+            </m:r>
+          </m:e>
+        </m:acc>
+      </m:oMath>
+      <w:r>
+        <w:rPr>
+          <w:rFonts w:eastAsiaTheme="minorEastAsia"/>
+        </w:rPr>
+        <w:t>.</w:t>
+      </w:r>
+    </w:p>
+    <w:p>
+      <w:pPr>
+        <w:rPr>
+          <w:rFonts w:eastAsiaTheme="minorEastAsia"/>
+        </w:rPr>
+      </w:pPr>
+      <w:r>
+        <w:rPr>
+          <w:rFonts w:eastAsiaTheme="minorEastAsia"/>
+        </w:rPr>
+        <w:lastRenderedPageBreak/>
+        <w:t xml:space="preserve">Ainsi pour la norme de la force une variation dz selon </w:t>
+      </w:r>
+      <w:r>
+        <w:t>-</w:t>
+      </w:r>
+      <m:oMath>
+        <m:acc>
+          <m:accPr>
+            <m:chr m:val="⃗"/>
+            <m:ctrlPr>
+              <w:rPr>
+                <w:rFonts w:ascii="Cambria Math" w:hAnsi="Cambria Math"/>
+                <w:i/>
+              </w:rPr>
+            </m:ctrlPr>
+          </m:accPr>
+          <m:e>
+            <m:r>
+              <w:rPr>
+                <w:rFonts w:ascii="Cambria Math" w:hAnsi="Cambria Math"/>
+              </w:rPr>
+              <m:t>Uz</m:t>
+            </m:r>
+          </m:e>
+        </m:acc>
+      </m:oMath>
+      <w:r>
+        <w:rPr>
+          <w:rFonts w:eastAsiaTheme="minorEastAsia"/>
+        </w:rPr>
+        <w:t xml:space="preserve"> augmente la norme de la force alors nous en déduisons que la force est selon </w:t>
+      </w:r>
+      <w:r>
+        <w:t>-</w:t>
+      </w:r>
+      <m:oMath>
+        <m:acc>
+          <m:accPr>
+            <m:chr m:val="⃗"/>
+            <m:ctrlPr>
+              <w:rPr>
+                <w:rFonts w:ascii="Cambria Math" w:hAnsi="Cambria Math"/>
+                <w:i/>
+              </w:rPr>
+            </m:ctrlPr>
+          </m:accPr>
+          <m:e>
+            <m:r>
+              <w:rPr>
+                <w:rFonts w:ascii="Cambria Math" w:hAnsi="Cambria Math"/>
+              </w:rPr>
+              <m:t>Uz</m:t>
+            </m:r>
+          </m:e>
+        </m:acc>
+      </m:oMath>
+      <w:r>
+        <w:rPr>
+          <w:rFonts w:eastAsiaTheme="minorEastAsia"/>
+        </w:rPr>
+        <w:t>.</w:t>
+      </w:r>
+    </w:p>
+    <w:p>
+      <w:pPr>
+        <w:rPr>
+          <w:rFonts w:eastAsiaTheme="minorEastAsia"/>
+        </w:rPr>
+      </w:pPr>
+    </w:p>
+    <w:p>
+      <w:r>
+        <w:rPr>
+          <w:rFonts w:eastAsiaTheme="minorEastAsia"/>
+        </w:rPr>
+        <w:t>Q</w:t>
+      </w:r>
+      <w:r>
+        <w:rPr>
+          <w:rFonts w:eastAsiaTheme="minorEastAsia"/>
+        </w:rPr>
+        <w:t>4</w:t>
+      </w:r>
+      <w:r>
+        <w:rPr>
+          <w:rFonts w:eastAsiaTheme="minorEastAsia"/>
+        </w:rPr>
+        <w:t xml:space="preserve">.Bonus </w:t>
+      </w:r>
+    </w:p>
+    <w:p>
+      <w:pPr>
+        <w:rPr>
+          <w:rFonts w:eastAsiaTheme="minorEastAsia"/>
+        </w:rPr>
+      </w:pPr>
     </w:p>
     <w:p>
       <w:pPr>
@@ -4359,6 +5416,7 @@
   <w:style w:type="character" w:default="1" w:styleId="Policepardfaut">
     <w:name w:val="Default Paragraph Font"/>
     <w:uiPriority w:val="1"/>
+    <w:semiHidden/>
     <w:unhideWhenUsed/>
   </w:style>
   <w:style w:type="table" w:default="1" w:styleId="TableauNormal">

</xml_diff>